<commit_message>
validacia milestones, dizajn orderInfo a logika nahravania suborov
validacia milestones, dizajn orderInfo a logika nahravania suborov
</commit_message>
<xml_diff>
--- a/others/ModelIt3D - dokumentácia.docx
+++ b/others/ModelIt3D - dokumentácia.docx
@@ -335,7 +335,7 @@
           <w:r>
             <w:fldChar w:fldCharType="separate"/>
           </w:r>
-          <w:hyperlink w:anchor="_Toc213692939" w:history="1">
+          <w:hyperlink w:anchor="_Toc213860433" w:history="1">
             <w:r>
               <w:rPr>
                 <w:rStyle w:val="Hypertextovprepojenie"/>
@@ -362,7 +362,7 @@
                 <w:noProof/>
                 <w:webHidden/>
               </w:rPr>
-              <w:instrText xml:space="preserve"> PAGEREF _Toc213692939 \h </w:instrText>
+              <w:instrText xml:space="preserve"> PAGEREF _Toc213860433 \h </w:instrText>
             </w:r>
             <w:r>
               <w:rPr>
@@ -409,7 +409,7 @@
               <w14:ligatures w14:val="standardContextual"/>
             </w:rPr>
           </w:pPr>
-          <w:hyperlink w:anchor="_Toc213692940" w:history="1">
+          <w:hyperlink w:anchor="_Toc213860434" w:history="1">
             <w:r>
               <w:rPr>
                 <w:rStyle w:val="Hypertextovprepojenie"/>
@@ -436,7 +436,7 @@
                 <w:noProof/>
                 <w:webHidden/>
               </w:rPr>
-              <w:instrText xml:space="preserve"> PAGEREF _Toc213692940 \h </w:instrText>
+              <w:instrText xml:space="preserve"> PAGEREF _Toc213860434 \h </w:instrText>
             </w:r>
             <w:r>
               <w:rPr>
@@ -484,7 +484,7 @@
               <w14:ligatures w14:val="standardContextual"/>
             </w:rPr>
           </w:pPr>
-          <w:hyperlink w:anchor="_Toc213692941" w:history="1">
+          <w:hyperlink w:anchor="_Toc213860435" w:history="1">
             <w:r>
               <w:rPr>
                 <w:rStyle w:val="Hypertextovprepojenie"/>
@@ -530,7 +530,7 @@
                 <w:noProof/>
                 <w:webHidden/>
               </w:rPr>
-              <w:instrText xml:space="preserve"> PAGEREF _Toc213692941 \h </w:instrText>
+              <w:instrText xml:space="preserve"> PAGEREF _Toc213860435 \h </w:instrText>
             </w:r>
             <w:r>
               <w:rPr>
@@ -578,7 +578,7 @@
               <w14:ligatures w14:val="standardContextual"/>
             </w:rPr>
           </w:pPr>
-          <w:hyperlink w:anchor="_Toc213692942" w:history="1">
+          <w:hyperlink w:anchor="_Toc213860436" w:history="1">
             <w:r>
               <w:rPr>
                 <w:rStyle w:val="Hypertextovprepojenie"/>
@@ -624,7 +624,7 @@
                 <w:noProof/>
                 <w:webHidden/>
               </w:rPr>
-              <w:instrText xml:space="preserve"> PAGEREF _Toc213692942 \h </w:instrText>
+              <w:instrText xml:space="preserve"> PAGEREF _Toc213860436 \h </w:instrText>
             </w:r>
             <w:r>
               <w:rPr>
@@ -672,7 +672,7 @@
               <w14:ligatures w14:val="standardContextual"/>
             </w:rPr>
           </w:pPr>
-          <w:hyperlink w:anchor="_Toc213692943" w:history="1">
+          <w:hyperlink w:anchor="_Toc213860437" w:history="1">
             <w:r>
               <w:rPr>
                 <w:rStyle w:val="Hypertextovprepojenie"/>
@@ -718,7 +718,7 @@
                 <w:noProof/>
                 <w:webHidden/>
               </w:rPr>
-              <w:instrText xml:space="preserve"> PAGEREF _Toc213692943 \h </w:instrText>
+              <w:instrText xml:space="preserve"> PAGEREF _Toc213860437 \h </w:instrText>
             </w:r>
             <w:r>
               <w:rPr>
@@ -766,7 +766,7 @@
               <w14:ligatures w14:val="standardContextual"/>
             </w:rPr>
           </w:pPr>
-          <w:hyperlink w:anchor="_Toc213692944" w:history="1">
+          <w:hyperlink w:anchor="_Toc213860438" w:history="1">
             <w:r>
               <w:rPr>
                 <w:rStyle w:val="Hypertextovprepojenie"/>
@@ -812,7 +812,7 @@
                 <w:noProof/>
                 <w:webHidden/>
               </w:rPr>
-              <w:instrText xml:space="preserve"> PAGEREF _Toc213692944 \h </w:instrText>
+              <w:instrText xml:space="preserve"> PAGEREF _Toc213860438 \h </w:instrText>
             </w:r>
             <w:r>
               <w:rPr>
@@ -859,7 +859,7 @@
               <w14:ligatures w14:val="standardContextual"/>
             </w:rPr>
           </w:pPr>
-          <w:hyperlink w:anchor="_Toc213692945" w:history="1">
+          <w:hyperlink w:anchor="_Toc213860439" w:history="1">
             <w:r>
               <w:rPr>
                 <w:rStyle w:val="Hypertextovprepojenie"/>
@@ -886,7 +886,7 @@
                 <w:noProof/>
                 <w:webHidden/>
               </w:rPr>
-              <w:instrText xml:space="preserve"> PAGEREF _Toc213692945 \h </w:instrText>
+              <w:instrText xml:space="preserve"> PAGEREF _Toc213860439 \h </w:instrText>
             </w:r>
             <w:r>
               <w:rPr>
@@ -934,7 +934,7 @@
               <w14:ligatures w14:val="standardContextual"/>
             </w:rPr>
           </w:pPr>
-          <w:hyperlink w:anchor="_Toc213692946" w:history="1">
+          <w:hyperlink w:anchor="_Toc213860440" w:history="1">
             <w:r>
               <w:rPr>
                 <w:rStyle w:val="Hypertextovprepojenie"/>
@@ -980,7 +980,7 @@
                 <w:noProof/>
                 <w:webHidden/>
               </w:rPr>
-              <w:instrText xml:space="preserve"> PAGEREF _Toc213692946 \h </w:instrText>
+              <w:instrText xml:space="preserve"> PAGEREF _Toc213860440 \h </w:instrText>
             </w:r>
             <w:r>
               <w:rPr>
@@ -1028,7 +1028,7 @@
               <w14:ligatures w14:val="standardContextual"/>
             </w:rPr>
           </w:pPr>
-          <w:hyperlink w:anchor="_Toc213692947" w:history="1">
+          <w:hyperlink w:anchor="_Toc213860441" w:history="1">
             <w:r>
               <w:rPr>
                 <w:rStyle w:val="Hypertextovprepojenie"/>
@@ -1074,7 +1074,7 @@
                 <w:noProof/>
                 <w:webHidden/>
               </w:rPr>
-              <w:instrText xml:space="preserve"> PAGEREF _Toc213692947 \h </w:instrText>
+              <w:instrText xml:space="preserve"> PAGEREF _Toc213860441 \h </w:instrText>
             </w:r>
             <w:r>
               <w:rPr>
@@ -1122,7 +1122,7 @@
               <w14:ligatures w14:val="standardContextual"/>
             </w:rPr>
           </w:pPr>
-          <w:hyperlink w:anchor="_Toc213692948" w:history="1">
+          <w:hyperlink w:anchor="_Toc213860442" w:history="1">
             <w:r>
               <w:rPr>
                 <w:rStyle w:val="Hypertextovprepojenie"/>
@@ -1168,7 +1168,7 @@
                 <w:noProof/>
                 <w:webHidden/>
               </w:rPr>
-              <w:instrText xml:space="preserve"> PAGEREF _Toc213692948 \h </w:instrText>
+              <w:instrText xml:space="preserve"> PAGEREF _Toc213860442 \h </w:instrText>
             </w:r>
             <w:r>
               <w:rPr>
@@ -1216,7 +1216,7 @@
               <w14:ligatures w14:val="standardContextual"/>
             </w:rPr>
           </w:pPr>
-          <w:hyperlink w:anchor="_Toc213692949" w:history="1">
+          <w:hyperlink w:anchor="_Toc213860443" w:history="1">
             <w:r>
               <w:rPr>
                 <w:rStyle w:val="Hypertextovprepojenie"/>
@@ -1262,7 +1262,7 @@
                 <w:noProof/>
                 <w:webHidden/>
               </w:rPr>
-              <w:instrText xml:space="preserve"> PAGEREF _Toc213692949 \h </w:instrText>
+              <w:instrText xml:space="preserve"> PAGEREF _Toc213860443 \h </w:instrText>
             </w:r>
             <w:r>
               <w:rPr>
@@ -1309,7 +1309,7 @@
               <w14:ligatures w14:val="standardContextual"/>
             </w:rPr>
           </w:pPr>
-          <w:hyperlink w:anchor="_Toc213692950" w:history="1">
+          <w:hyperlink w:anchor="_Toc213860444" w:history="1">
             <w:r>
               <w:rPr>
                 <w:rStyle w:val="Hypertextovprepojenie"/>
@@ -1336,7 +1336,7 @@
                 <w:noProof/>
                 <w:webHidden/>
               </w:rPr>
-              <w:instrText xml:space="preserve"> PAGEREF _Toc213692950 \h </w:instrText>
+              <w:instrText xml:space="preserve"> PAGEREF _Toc213860444 \h </w:instrText>
             </w:r>
             <w:r>
               <w:rPr>
@@ -1384,7 +1384,7 @@
               <w14:ligatures w14:val="standardContextual"/>
             </w:rPr>
           </w:pPr>
-          <w:hyperlink w:anchor="_Toc213692951" w:history="1">
+          <w:hyperlink w:anchor="_Toc213860445" w:history="1">
             <w:r>
               <w:rPr>
                 <w:rStyle w:val="Hypertextovprepojenie"/>
@@ -1430,7 +1430,7 @@
                 <w:noProof/>
                 <w:webHidden/>
               </w:rPr>
-              <w:instrText xml:space="preserve"> PAGEREF _Toc213692951 \h </w:instrText>
+              <w:instrText xml:space="preserve"> PAGEREF _Toc213860445 \h </w:instrText>
             </w:r>
             <w:r>
               <w:rPr>
@@ -1478,7 +1478,7 @@
               <w14:ligatures w14:val="standardContextual"/>
             </w:rPr>
           </w:pPr>
-          <w:hyperlink w:anchor="_Toc213692952" w:history="1">
+          <w:hyperlink w:anchor="_Toc213860446" w:history="1">
             <w:r>
               <w:rPr>
                 <w:rStyle w:val="Hypertextovprepojenie"/>
@@ -1524,7 +1524,7 @@
                 <w:noProof/>
                 <w:webHidden/>
               </w:rPr>
-              <w:instrText xml:space="preserve"> PAGEREF _Toc213692952 \h </w:instrText>
+              <w:instrText xml:space="preserve"> PAGEREF _Toc213860446 \h </w:instrText>
             </w:r>
             <w:r>
               <w:rPr>
@@ -1572,7 +1572,7 @@
               <w14:ligatures w14:val="standardContextual"/>
             </w:rPr>
           </w:pPr>
-          <w:hyperlink w:anchor="_Toc213692953" w:history="1">
+          <w:hyperlink w:anchor="_Toc213860447" w:history="1">
             <w:r>
               <w:rPr>
                 <w:rStyle w:val="Hypertextovprepojenie"/>
@@ -1618,7 +1618,7 @@
                 <w:noProof/>
                 <w:webHidden/>
               </w:rPr>
-              <w:instrText xml:space="preserve"> PAGEREF _Toc213692953 \h </w:instrText>
+              <w:instrText xml:space="preserve"> PAGEREF _Toc213860447 \h </w:instrText>
             </w:r>
             <w:r>
               <w:rPr>
@@ -1665,7 +1665,7 @@
               <w14:ligatures w14:val="standardContextual"/>
             </w:rPr>
           </w:pPr>
-          <w:hyperlink w:anchor="_Toc213692954" w:history="1">
+          <w:hyperlink w:anchor="_Toc213860448" w:history="1">
             <w:r>
               <w:rPr>
                 <w:rStyle w:val="Hypertextovprepojenie"/>
@@ -1692,7 +1692,7 @@
                 <w:noProof/>
                 <w:webHidden/>
               </w:rPr>
-              <w:instrText xml:space="preserve"> PAGEREF _Toc213692954 \h </w:instrText>
+              <w:instrText xml:space="preserve"> PAGEREF _Toc213860448 \h </w:instrText>
             </w:r>
             <w:r>
               <w:rPr>
@@ -1752,7 +1752,7 @@
       <w:pPr>
         <w:pStyle w:val="Nadpis1"/>
       </w:pPr>
-      <w:bookmarkStart w:id="0" w:name="_Toc213692939"/>
+      <w:bookmarkStart w:id="0" w:name="_Toc213860433"/>
       <w:r>
         <w:lastRenderedPageBreak/>
         <w:t>Úvod</w:t>
@@ -1843,7 +1843,7 @@
       <w:pPr>
         <w:pStyle w:val="Nadpis1"/>
       </w:pPr>
-      <w:bookmarkStart w:id="1" w:name="_Toc213692940"/>
+      <w:bookmarkStart w:id="1" w:name="_Toc213860434"/>
       <w:r>
         <w:lastRenderedPageBreak/>
         <w:t xml:space="preserve">Prehľad podobných </w:t>
@@ -1974,7 +1974,7 @@
           <w:numId w:val="18"/>
         </w:numPr>
       </w:pPr>
-      <w:bookmarkStart w:id="2" w:name="_Toc213692941"/>
+      <w:bookmarkStart w:id="2" w:name="_Toc213860435"/>
       <w:proofErr w:type="spellStart"/>
       <w:r>
         <w:t>U</w:t>
@@ -2212,24 +2212,14 @@
       <w:r>
         <w:t xml:space="preserve">Obrázok </w:t>
       </w:r>
-      <w:r>
-        <w:fldChar w:fldCharType="begin"/>
-      </w:r>
-      <w:r>
-        <w:instrText xml:space="preserve"> SEQ Obrázok \* ARABIC </w:instrText>
-      </w:r>
-      <w:r>
-        <w:fldChar w:fldCharType="separate"/>
-      </w:r>
-      <w:r>
-        <w:rPr>
-          <w:noProof/>
-        </w:rPr>
-        <w:t>1</w:t>
-      </w:r>
-      <w:r>
-        <w:fldChar w:fldCharType="end"/>
-      </w:r>
+      <w:fldSimple w:instr=" SEQ Obrázok \* ARABIC ">
+        <w:r>
+          <w:rPr>
+            <w:noProof/>
+          </w:rPr>
+          <w:t>1</w:t>
+        </w:r>
+      </w:fldSimple>
       <w:r>
         <w:t xml:space="preserve"> - </w:t>
       </w:r>
@@ -2260,7 +2250,7 @@
           <w:numId w:val="18"/>
         </w:numPr>
       </w:pPr>
-      <w:bookmarkStart w:id="3" w:name="_Toc213692942"/>
+      <w:bookmarkStart w:id="3" w:name="_Toc213860436"/>
       <w:proofErr w:type="spellStart"/>
       <w:r>
         <w:lastRenderedPageBreak/>
@@ -2461,24 +2451,14 @@
       <w:r>
         <w:t xml:space="preserve">Obrázok </w:t>
       </w:r>
-      <w:r>
-        <w:fldChar w:fldCharType="begin"/>
-      </w:r>
-      <w:r>
-        <w:instrText xml:space="preserve"> SEQ Obrázok \* ARABIC </w:instrText>
-      </w:r>
-      <w:r>
-        <w:fldChar w:fldCharType="separate"/>
-      </w:r>
-      <w:r>
-        <w:rPr>
-          <w:noProof/>
-        </w:rPr>
-        <w:t>2</w:t>
-      </w:r>
-      <w:r>
-        <w:fldChar w:fldCharType="end"/>
-      </w:r>
+      <w:fldSimple w:instr=" SEQ Obrázok \* ARABIC ">
+        <w:r>
+          <w:rPr>
+            <w:noProof/>
+          </w:rPr>
+          <w:t>2</w:t>
+        </w:r>
+      </w:fldSimple>
       <w:r>
         <w:t xml:space="preserve"> - </w:t>
       </w:r>
@@ -2510,7 +2490,7 @@
         </w:numPr>
         <w:ind w:left="360"/>
       </w:pPr>
-      <w:bookmarkStart w:id="4" w:name="_Toc213692943"/>
+      <w:bookmarkStart w:id="4" w:name="_Toc213860437"/>
       <w:proofErr w:type="spellStart"/>
       <w:r>
         <w:lastRenderedPageBreak/>
@@ -2691,24 +2671,14 @@
       <w:r>
         <w:t xml:space="preserve">Obrázok </w:t>
       </w:r>
-      <w:r>
-        <w:fldChar w:fldCharType="begin"/>
-      </w:r>
-      <w:r>
-        <w:instrText xml:space="preserve"> SEQ Obrázok \* ARABIC </w:instrText>
-      </w:r>
-      <w:r>
-        <w:fldChar w:fldCharType="separate"/>
-      </w:r>
-      <w:r>
-        <w:rPr>
-          <w:noProof/>
-        </w:rPr>
-        <w:t>3</w:t>
-      </w:r>
-      <w:r>
-        <w:fldChar w:fldCharType="end"/>
-      </w:r>
+      <w:fldSimple w:instr=" SEQ Obrázok \* ARABIC ">
+        <w:r>
+          <w:rPr>
+            <w:noProof/>
+          </w:rPr>
+          <w:t>3</w:t>
+        </w:r>
+      </w:fldSimple>
       <w:r>
         <w:t xml:space="preserve"> - </w:t>
       </w:r>
@@ -2735,7 +2705,7 @@
         </w:numPr>
         <w:ind w:left="360"/>
       </w:pPr>
-      <w:bookmarkStart w:id="5" w:name="_Toc213692944"/>
+      <w:bookmarkStart w:id="5" w:name="_Toc213860438"/>
       <w:r>
         <w:t>ModelIt3D</w:t>
       </w:r>
@@ -2856,7 +2826,7 @@
           <w:iCs/>
         </w:rPr>
       </w:pPr>
-      <w:bookmarkStart w:id="6" w:name="_Toc213692945"/>
+      <w:bookmarkStart w:id="6" w:name="_Toc213860439"/>
       <w:r>
         <w:lastRenderedPageBreak/>
         <w:t xml:space="preserve">Analýza navrhovanej </w:t>
@@ -2877,7 +2847,7 @@
           <w:numId w:val="20"/>
         </w:numPr>
       </w:pPr>
-      <w:bookmarkStart w:id="7" w:name="_Toc213692946"/>
+      <w:bookmarkStart w:id="7" w:name="_Toc213860440"/>
       <w:r>
         <w:t>Funkčné požiadavky</w:t>
       </w:r>
@@ -2951,24 +2921,14 @@
       <w:r>
         <w:t xml:space="preserve">Obrázok </w:t>
       </w:r>
-      <w:r>
-        <w:fldChar w:fldCharType="begin"/>
-      </w:r>
-      <w:r>
-        <w:instrText xml:space="preserve"> SEQ Obrázok \* ARABIC </w:instrText>
-      </w:r>
-      <w:r>
-        <w:fldChar w:fldCharType="separate"/>
-      </w:r>
-      <w:r>
-        <w:rPr>
-          <w:noProof/>
-        </w:rPr>
-        <w:t>4</w:t>
-      </w:r>
-      <w:r>
-        <w:fldChar w:fldCharType="end"/>
-      </w:r>
+      <w:fldSimple w:instr=" SEQ Obrázok \* ARABIC ">
+        <w:r>
+          <w:rPr>
+            <w:noProof/>
+          </w:rPr>
+          <w:t>4</w:t>
+        </w:r>
+      </w:fldSimple>
       <w:r>
         <w:t xml:space="preserve"> - </w:t>
       </w:r>
@@ -3002,7 +2962,7 @@
           <w:numId w:val="20"/>
         </w:numPr>
       </w:pPr>
-      <w:bookmarkStart w:id="8" w:name="_Toc213692947"/>
+      <w:bookmarkStart w:id="8" w:name="_Toc213860441"/>
       <w:proofErr w:type="spellStart"/>
       <w:r>
         <w:lastRenderedPageBreak/>
@@ -3089,24 +3049,14 @@
       <w:r>
         <w:t xml:space="preserve">Obrázok </w:t>
       </w:r>
-      <w:r>
-        <w:fldChar w:fldCharType="begin"/>
-      </w:r>
-      <w:r>
-        <w:instrText xml:space="preserve"> SEQ Obrázok \* ARABIC </w:instrText>
-      </w:r>
-      <w:r>
-        <w:fldChar w:fldCharType="separate"/>
-      </w:r>
-      <w:r>
-        <w:rPr>
-          <w:noProof/>
-        </w:rPr>
-        <w:t>5</w:t>
-      </w:r>
-      <w:r>
-        <w:fldChar w:fldCharType="end"/>
-      </w:r>
+      <w:fldSimple w:instr=" SEQ Obrázok \* ARABIC ">
+        <w:r>
+          <w:rPr>
+            <w:noProof/>
+          </w:rPr>
+          <w:t>5</w:t>
+        </w:r>
+      </w:fldSimple>
       <w:r>
         <w:t xml:space="preserve"> - </w:t>
       </w:r>
@@ -3125,7 +3075,7 @@
           <w:numId w:val="20"/>
         </w:numPr>
       </w:pPr>
-      <w:bookmarkStart w:id="9" w:name="_Toc213692948"/>
+      <w:bookmarkStart w:id="9" w:name="_Toc213860442"/>
       <w:r>
         <w:t>Používateľské role</w:t>
       </w:r>
@@ -3288,7 +3238,7 @@
           <w:numId w:val="20"/>
         </w:numPr>
       </w:pPr>
-      <w:bookmarkStart w:id="10" w:name="_Toc213692949"/>
+      <w:bookmarkStart w:id="10" w:name="_Toc213860443"/>
       <w:proofErr w:type="spellStart"/>
       <w:r>
         <w:lastRenderedPageBreak/>
@@ -3368,24 +3318,14 @@
       <w:r>
         <w:t xml:space="preserve">Obrázok </w:t>
       </w:r>
-      <w:r>
-        <w:fldChar w:fldCharType="begin"/>
-      </w:r>
-      <w:r>
-        <w:instrText xml:space="preserve"> SEQ Obrázok \* ARABIC </w:instrText>
-      </w:r>
-      <w:r>
-        <w:fldChar w:fldCharType="separate"/>
-      </w:r>
-      <w:r>
-        <w:rPr>
-          <w:noProof/>
-        </w:rPr>
-        <w:t>6</w:t>
-      </w:r>
-      <w:r>
-        <w:fldChar w:fldCharType="end"/>
-      </w:r>
+      <w:fldSimple w:instr=" SEQ Obrázok \* ARABIC ">
+        <w:r>
+          <w:rPr>
+            <w:noProof/>
+          </w:rPr>
+          <w:t>6</w:t>
+        </w:r>
+      </w:fldSimple>
       <w:r>
         <w:t xml:space="preserve"> - </w:t>
       </w:r>
@@ -3416,7 +3356,7 @@
       <w:pPr>
         <w:pStyle w:val="Nadpis1"/>
       </w:pPr>
-      <w:bookmarkStart w:id="11" w:name="_Toc213692950"/>
+      <w:bookmarkStart w:id="11" w:name="_Toc213860444"/>
       <w:r>
         <w:lastRenderedPageBreak/>
         <w:t xml:space="preserve">Návrh </w:t>
@@ -3437,7 +3377,7 @@
           <w:numId w:val="31"/>
         </w:numPr>
       </w:pPr>
-      <w:bookmarkStart w:id="12" w:name="_Toc213692951"/>
+      <w:bookmarkStart w:id="12" w:name="_Toc213860445"/>
       <w:r>
         <w:t>Architektúra systému</w:t>
       </w:r>
@@ -3511,24 +3451,14 @@
       <w:r>
         <w:t xml:space="preserve">Obrázok </w:t>
       </w:r>
-      <w:r>
-        <w:fldChar w:fldCharType="begin"/>
-      </w:r>
-      <w:r>
-        <w:instrText xml:space="preserve"> SEQ Obrázok \* ARABIC </w:instrText>
-      </w:r>
-      <w:r>
-        <w:fldChar w:fldCharType="separate"/>
-      </w:r>
-      <w:r>
-        <w:rPr>
-          <w:noProof/>
-        </w:rPr>
-        <w:t>7</w:t>
-      </w:r>
-      <w:r>
-        <w:fldChar w:fldCharType="end"/>
-      </w:r>
+      <w:fldSimple w:instr=" SEQ Obrázok \* ARABIC ">
+        <w:r>
+          <w:rPr>
+            <w:noProof/>
+          </w:rPr>
+          <w:t>7</w:t>
+        </w:r>
+      </w:fldSimple>
       <w:r>
         <w:t xml:space="preserve"> - </w:t>
       </w:r>
@@ -3635,47 +3565,7 @@
         <w:t>Účel:</w:t>
       </w:r>
       <w:r>
-        <w:t xml:space="preserve"> Užívateľské rozhranie (Home, </w:t>
-      </w:r>
-      <w:proofErr w:type="spellStart"/>
-      <w:r>
-        <w:t>Order</w:t>
-      </w:r>
-      <w:proofErr w:type="spellEnd"/>
-      <w:r>
-        <w:t xml:space="preserve"> </w:t>
-      </w:r>
-      <w:proofErr w:type="spellStart"/>
-      <w:r>
-        <w:t>Form</w:t>
-      </w:r>
-      <w:proofErr w:type="spellEnd"/>
-      <w:r>
-        <w:t xml:space="preserve">, </w:t>
-      </w:r>
-      <w:proofErr w:type="spellStart"/>
-      <w:r>
-        <w:t>Order</w:t>
-      </w:r>
-      <w:proofErr w:type="spellEnd"/>
-      <w:r>
-        <w:t xml:space="preserve"> </w:t>
-      </w:r>
-      <w:proofErr w:type="spellStart"/>
-      <w:r>
-        <w:t>Info</w:t>
-      </w:r>
-      <w:proofErr w:type="spellEnd"/>
-      <w:r>
-        <w:t xml:space="preserve">, Admin </w:t>
-      </w:r>
-      <w:proofErr w:type="spellStart"/>
-      <w:r>
-        <w:t>Dashboard</w:t>
-      </w:r>
-      <w:proofErr w:type="spellEnd"/>
-      <w:r>
-        <w:t>)</w:t>
+        <w:t xml:space="preserve"> Užívateľské rozhranie</w:t>
       </w:r>
     </w:p>
     <w:p>
@@ -3784,13 +3674,8 @@
         <w:ind w:left="2148"/>
         <w:jc w:val="both"/>
       </w:pPr>
-      <w:proofErr w:type="spellStart"/>
-      <w:r>
-        <w:t>Responzívny</w:t>
-      </w:r>
-      <w:proofErr w:type="spellEnd"/>
-      <w:r>
-        <w:t xml:space="preserve"> dizajn (CSS </w:t>
+      <w:r>
+        <w:t xml:space="preserve">Responzívny dizajn (CSS </w:t>
       </w:r>
       <w:proofErr w:type="spellStart"/>
       <w:r>
@@ -3963,23 +3848,7 @@
         <w:jc w:val="both"/>
       </w:pPr>
       <w:r>
-        <w:t>Práca s databázou cez PDO (</w:t>
-      </w:r>
-      <w:proofErr w:type="spellStart"/>
-      <w:r>
-        <w:t>prepared</w:t>
-      </w:r>
-      <w:proofErr w:type="spellEnd"/>
-      <w:r>
-        <w:t xml:space="preserve"> </w:t>
-      </w:r>
-      <w:proofErr w:type="spellStart"/>
-      <w:r>
-        <w:t>statements</w:t>
-      </w:r>
-      <w:proofErr w:type="spellEnd"/>
-      <w:r>
-        <w:t>)</w:t>
+        <w:t>Práca s databázou cez PDO</w:t>
       </w:r>
     </w:p>
     <w:p>
@@ -4010,14 +3879,6 @@
       </w:r>
       <w:proofErr w:type="spellEnd"/>
       <w:r>
-        <w:t xml:space="preserve">, </w:t>
-      </w:r>
-      <w:proofErr w:type="spellStart"/>
-      <w:r>
-        <w:t>bcrypt</w:t>
-      </w:r>
-      <w:proofErr w:type="spellEnd"/>
-      <w:r>
         <w:t>)</w:t>
       </w:r>
     </w:p>
@@ -4113,52 +3974,6 @@
       <w:r>
         <w:t xml:space="preserve"> Ukladanie údajov o objednávkach, správcoch a cenových ponukách</w:t>
       </w:r>
-    </w:p>
-    <w:p>
-      <w:pPr>
-        <w:numPr>
-          <w:ilvl w:val="0"/>
-          <w:numId w:val="28"/>
-        </w:numPr>
-        <w:tabs>
-          <w:tab w:val="clear" w:pos="720"/>
-          <w:tab w:val="num" w:pos="1428"/>
-        </w:tabs>
-        <w:spacing w:after="0" w:line="288" w:lineRule="auto"/>
-        <w:ind w:left="1428"/>
-        <w:jc w:val="both"/>
-      </w:pPr>
-      <w:r>
-        <w:rPr>
-          <w:b/>
-          <w:bCs/>
-        </w:rPr>
-        <w:t>Tabuľky:</w:t>
-      </w:r>
-      <w:r>
-        <w:t xml:space="preserve"> </w:t>
-      </w:r>
-      <w:proofErr w:type="spellStart"/>
-      <w:r>
-        <w:t>orders</w:t>
-      </w:r>
-      <w:proofErr w:type="spellEnd"/>
-      <w:r>
-        <w:t xml:space="preserve">, </w:t>
-      </w:r>
-      <w:proofErr w:type="spellStart"/>
-      <w:r>
-        <w:t>admins</w:t>
-      </w:r>
-      <w:proofErr w:type="spellEnd"/>
-      <w:r>
-        <w:t xml:space="preserve">, </w:t>
-      </w:r>
-      <w:proofErr w:type="spellStart"/>
-      <w:r>
-        <w:t>price_negotiations</w:t>
-      </w:r>
-      <w:proofErr w:type="spellEnd"/>
     </w:p>
     <w:p>
       <w:pPr>
@@ -4204,7 +4019,7 @@
           <w:numId w:val="31"/>
         </w:numPr>
       </w:pPr>
-      <w:bookmarkStart w:id="13" w:name="_Toc213692952"/>
+      <w:bookmarkStart w:id="13" w:name="_Toc213860446"/>
       <w:r>
         <w:lastRenderedPageBreak/>
         <w:t>Dátový model</w:t>
@@ -4466,11 +4281,9 @@
               <w:ind w:left="0"/>
               <w:jc w:val="center"/>
             </w:pPr>
-            <w:proofErr w:type="spellStart"/>
-            <w:r>
-              <w:t>Jednoduchy</w:t>
-            </w:r>
-            <w:proofErr w:type="spellEnd"/>
+            <w:r>
+              <w:t>Jednoduchý</w:t>
+            </w:r>
             <w:r>
               <w:t xml:space="preserve"> model lode</w:t>
             </w:r>
@@ -5247,7 +5060,7 @@
           <w:numId w:val="31"/>
         </w:numPr>
       </w:pPr>
-      <w:bookmarkStart w:id="14" w:name="_Toc213692953"/>
+      <w:bookmarkStart w:id="14" w:name="_Toc213860447"/>
       <w:r>
         <w:lastRenderedPageBreak/>
         <w:t>Použité technológie</w:t>
@@ -5396,15 +5209,7 @@
             </w:r>
             <w:proofErr w:type="spellEnd"/>
             <w:r>
-              <w:t xml:space="preserve">, validácia, </w:t>
-            </w:r>
-            <w:proofErr w:type="spellStart"/>
-            <w:r>
-              <w:t>responzívny</w:t>
-            </w:r>
-            <w:proofErr w:type="spellEnd"/>
-            <w:r>
-              <w:t xml:space="preserve"> diza</w:t>
+              <w:t>, validácia, responzívny diza</w:t>
             </w:r>
             <w:r>
               <w:t>jn</w:t>
@@ -5701,7 +5506,7 @@
       <w:pPr>
         <w:pStyle w:val="Nadpis1"/>
       </w:pPr>
-      <w:bookmarkStart w:id="15" w:name="_Toc213692954"/>
+      <w:bookmarkStart w:id="15" w:name="_Toc213860448"/>
       <w:r>
         <w:lastRenderedPageBreak/>
         <w:t>Návrh používateľského rozhrania</w:t>
@@ -5719,21 +5524,7 @@
         <w:rPr>
           <w:rFonts w:asciiTheme="minorHAnsi" w:hAnsiTheme="minorHAnsi"/>
         </w:rPr>
-        <w:t xml:space="preserve">Cieľom návrhu používateľského rozhrania je vytvoriť moderné, intuitívne a </w:t>
-      </w:r>
-      <w:proofErr w:type="spellStart"/>
-      <w:r>
-        <w:rPr>
-          <w:rFonts w:asciiTheme="minorHAnsi" w:hAnsiTheme="minorHAnsi"/>
-        </w:rPr>
-        <w:t>responzívne</w:t>
-      </w:r>
-      <w:proofErr w:type="spellEnd"/>
-      <w:r>
-        <w:rPr>
-          <w:rFonts w:asciiTheme="minorHAnsi" w:hAnsiTheme="minorHAnsi"/>
-        </w:rPr>
-        <w:t xml:space="preserve"> prostredie, ktoré umožní:</w:t>
+        <w:t>Cieľom návrhu používateľského rozhrania je vytvoriť moderné, intuitívne a responzívne prostredie, ktoré umožní:</w:t>
       </w:r>
     </w:p>
     <w:p>
@@ -5850,10 +5641,7 @@
         <w:t>Sekcie:</w:t>
       </w:r>
       <w:r>
-        <w:t xml:space="preserve"> </w:t>
-      </w:r>
-      <w:r>
-        <w:t>Formulár, Validácia, Tlačidlá</w:t>
+        <w:t xml:space="preserve"> Formulár, Validácia, Tlačidlá</w:t>
       </w:r>
     </w:p>
     <w:p>
@@ -5881,13 +5669,7 @@
         <w:t xml:space="preserve"> </w:t>
       </w:r>
       <w:r>
-        <w:t xml:space="preserve">Umožniť zákazníkom zadať základné informácie o projekte a nahrať </w:t>
-      </w:r>
-      <w:r>
-        <w:t>referenčné</w:t>
-      </w:r>
-      <w:r>
-        <w:t xml:space="preserve"> materiály. Prvý krok v procese objednávania.</w:t>
+        <w:t>Umožniť zákazníkom zadať základné informácie o projekte a nahrať referenčné materiály. Prvý krok v procese objednávania.</w:t>
       </w:r>
     </w:p>
     <w:p>
@@ -5980,24 +5762,14 @@
       <w:r>
         <w:t xml:space="preserve">Obrázok </w:t>
       </w:r>
-      <w:r>
-        <w:fldChar w:fldCharType="begin"/>
-      </w:r>
-      <w:r>
-        <w:instrText xml:space="preserve"> SEQ Obrázok \* ARABIC </w:instrText>
-      </w:r>
-      <w:r>
-        <w:fldChar w:fldCharType="separate"/>
-      </w:r>
-      <w:r>
-        <w:rPr>
-          <w:noProof/>
-        </w:rPr>
-        <w:t>8</w:t>
-      </w:r>
-      <w:r>
-        <w:fldChar w:fldCharType="end"/>
-      </w:r>
+      <w:fldSimple w:instr=" SEQ Obrázok \* ARABIC ">
+        <w:r>
+          <w:rPr>
+            <w:noProof/>
+          </w:rPr>
+          <w:t>8</w:t>
+        </w:r>
+      </w:fldSimple>
       <w:r>
         <w:t xml:space="preserve"> – </w:t>
       </w:r>
@@ -6206,24 +5978,14 @@
       <w:r>
         <w:t xml:space="preserve">Obrázok </w:t>
       </w:r>
-      <w:r>
-        <w:fldChar w:fldCharType="begin"/>
-      </w:r>
-      <w:r>
-        <w:instrText xml:space="preserve"> SEQ Obrázok \* ARABIC </w:instrText>
-      </w:r>
-      <w:r>
-        <w:fldChar w:fldCharType="separate"/>
-      </w:r>
-      <w:r>
-        <w:rPr>
-          <w:noProof/>
-        </w:rPr>
-        <w:t>9</w:t>
-      </w:r>
-      <w:r>
-        <w:fldChar w:fldCharType="end"/>
-      </w:r>
+      <w:fldSimple w:instr=" SEQ Obrázok \* ARABIC ">
+        <w:r>
+          <w:rPr>
+            <w:noProof/>
+          </w:rPr>
+          <w:t>9</w:t>
+        </w:r>
+      </w:fldSimple>
       <w:r>
         <w:t xml:space="preserve"> - </w:t>
       </w:r>
@@ -6268,10 +6030,7 @@
         <w:t>Sekcie:</w:t>
       </w:r>
       <w:r>
-        <w:t xml:space="preserve"> </w:t>
-      </w:r>
-      <w:r>
-        <w:t>Typ prihlásenia, Prihlasovacie údaje, Tlačidlo</w:t>
+        <w:t xml:space="preserve"> Typ prihlásenia, Prihlasovacie údaje, Tlačidlo</w:t>
       </w:r>
     </w:p>
     <w:p>
@@ -6391,24 +6150,14 @@
       <w:r>
         <w:t xml:space="preserve">Obrázok </w:t>
       </w:r>
-      <w:r>
-        <w:fldChar w:fldCharType="begin"/>
-      </w:r>
-      <w:r>
-        <w:instrText xml:space="preserve"> SEQ Obrázok \* ARABIC </w:instrText>
-      </w:r>
-      <w:r>
-        <w:fldChar w:fldCharType="separate"/>
-      </w:r>
-      <w:r>
-        <w:rPr>
-          <w:noProof/>
-        </w:rPr>
-        <w:t>10</w:t>
-      </w:r>
-      <w:r>
-        <w:fldChar w:fldCharType="end"/>
-      </w:r>
+      <w:fldSimple w:instr=" SEQ Obrázok \* ARABIC ">
+        <w:r>
+          <w:rPr>
+            <w:noProof/>
+          </w:rPr>
+          <w:t>10</w:t>
+        </w:r>
+      </w:fldSimple>
       <w:r>
         <w:t xml:space="preserve"> - </w:t>
       </w:r>
@@ -6448,14 +6197,7 @@
           <w:bCs/>
         </w:rPr>
         <w:lastRenderedPageBreak/>
-        <w:t xml:space="preserve">Stránka </w:t>
-      </w:r>
-      <w:r>
-        <w:rPr>
-          <w:b/>
-          <w:bCs/>
-        </w:rPr>
-        <w:t>detailu objednávky (klient)</w:t>
+        <w:t>Stránka detailu objednávky (klient)</w:t>
       </w:r>
     </w:p>
     <w:p>
@@ -6474,10 +6216,7 @@
         <w:t>Sekcie:</w:t>
       </w:r>
       <w:r>
-        <w:t xml:space="preserve"> </w:t>
-      </w:r>
-      <w:r>
-        <w:t>Hlavička objednávky, Prehľad, Cenové vyjednávanie, Platobný plán, Sekcia finálneho súboru</w:t>
+        <w:t xml:space="preserve"> Hlavička objednávky, Prehľad, Cenové vyjednávanie, Platobný plán, Sekcia finálneho súboru</w:t>
       </w:r>
     </w:p>
     <w:p>
@@ -6605,24 +6344,14 @@
       <w:r>
         <w:t xml:space="preserve">Obrázok </w:t>
       </w:r>
-      <w:r>
-        <w:fldChar w:fldCharType="begin"/>
-      </w:r>
-      <w:r>
-        <w:instrText xml:space="preserve"> SEQ Obrázok \* ARABIC </w:instrText>
-      </w:r>
-      <w:r>
-        <w:fldChar w:fldCharType="separate"/>
-      </w:r>
-      <w:r>
-        <w:rPr>
-          <w:noProof/>
-        </w:rPr>
-        <w:t>11</w:t>
-      </w:r>
-      <w:r>
-        <w:fldChar w:fldCharType="end"/>
-      </w:r>
+      <w:fldSimple w:instr=" SEQ Obrázok \* ARABIC ">
+        <w:r>
+          <w:rPr>
+            <w:noProof/>
+          </w:rPr>
+          <w:t>11</w:t>
+        </w:r>
+      </w:fldSimple>
       <w:r>
         <w:t xml:space="preserve"> - </w:t>
       </w:r>
@@ -6662,14 +6391,7 @@
           <w:b/>
           <w:bCs/>
         </w:rPr>
-        <w:t xml:space="preserve">Stránka </w:t>
-      </w:r>
-      <w:r>
-        <w:rPr>
-          <w:b/>
-          <w:bCs/>
-        </w:rPr>
-        <w:t>administračného panelu</w:t>
+        <w:t>Stránka administračného panelu</w:t>
       </w:r>
     </w:p>
     <w:p>
@@ -6688,28 +6410,7 @@
         <w:t>Sekcie:</w:t>
       </w:r>
       <w:r>
-        <w:t xml:space="preserve"> Hlavička </w:t>
-      </w:r>
-      <w:r>
-        <w:t>admin</w:t>
-      </w:r>
-      <w:r>
-        <w:t xml:space="preserve">, </w:t>
-      </w:r>
-      <w:r>
-        <w:t>Navigácia</w:t>
-      </w:r>
-      <w:r>
-        <w:t xml:space="preserve">, </w:t>
-      </w:r>
-      <w:r>
-        <w:t>Štatistiky</w:t>
-      </w:r>
-      <w:r>
-        <w:t xml:space="preserve">, </w:t>
-      </w:r>
-      <w:r>
-        <w:t>Tabuľka objednávok</w:t>
+        <w:t xml:space="preserve"> Hlavička admin, Navigácia, Štatistiky, Tabuľka objednávok</w:t>
       </w:r>
     </w:p>
     <w:p>
@@ -6829,24 +6530,14 @@
       <w:r>
         <w:t xml:space="preserve">Obrázok </w:t>
       </w:r>
-      <w:r>
-        <w:fldChar w:fldCharType="begin"/>
-      </w:r>
-      <w:r>
-        <w:instrText xml:space="preserve"> SEQ Obrázok \* ARABIC </w:instrText>
-      </w:r>
-      <w:r>
-        <w:fldChar w:fldCharType="separate"/>
-      </w:r>
-      <w:r>
-        <w:rPr>
-          <w:noProof/>
-        </w:rPr>
-        <w:t>12</w:t>
-      </w:r>
-      <w:r>
-        <w:fldChar w:fldCharType="end"/>
-      </w:r>
+      <w:fldSimple w:instr=" SEQ Obrázok \* ARABIC ">
+        <w:r>
+          <w:rPr>
+            <w:noProof/>
+          </w:rPr>
+          <w:t>12</w:t>
+        </w:r>
+      </w:fldSimple>
       <w:r>
         <w:t xml:space="preserve"> - </w:t>
       </w:r>
@@ -6877,21 +6568,7 @@
           <w:bCs/>
         </w:rPr>
         <w:lastRenderedPageBreak/>
-        <w:t>Stránka detailu objednávky (</w:t>
-      </w:r>
-      <w:r>
-        <w:rPr>
-          <w:b/>
-          <w:bCs/>
-        </w:rPr>
-        <w:t>admin</w:t>
-      </w:r>
-      <w:r>
-        <w:rPr>
-          <w:b/>
-          <w:bCs/>
-        </w:rPr>
-        <w:t>)</w:t>
+        <w:t>Stránka detailu objednávky (admin)</w:t>
       </w:r>
     </w:p>
     <w:p>
@@ -6910,19 +6587,7 @@
         <w:t>Sekcie:</w:t>
       </w:r>
       <w:r>
-        <w:t xml:space="preserve"> Hlavička objednávky, </w:t>
-      </w:r>
-      <w:r>
-        <w:t>Informácie o zákazníkovi</w:t>
-      </w:r>
-      <w:r>
-        <w:t xml:space="preserve">, </w:t>
-      </w:r>
-      <w:r>
-        <w:t xml:space="preserve">Detail, </w:t>
-      </w:r>
-      <w:r>
-        <w:t>Cenové vyjednávanie, Sekcia finálneho súboru</w:t>
+        <w:t xml:space="preserve"> Hlavička objednávky, Informácie o zákazníkovi, Detail, Cenové vyjednávanie, Sekcia finálneho súboru</w:t>
       </w:r>
     </w:p>
     <w:p>
@@ -6950,13 +6615,7 @@
         <w:t xml:space="preserve"> </w:t>
       </w:r>
       <w:r>
-        <w:t xml:space="preserve">Umožniť </w:t>
-      </w:r>
-      <w:r>
-        <w:t>administrátorovi</w:t>
-      </w:r>
-      <w:r>
-        <w:t xml:space="preserve"> plne spravovať objednávku - nastaviť cenu, nahrať súbory, zmeniť stav a sledovať platby.</w:t>
+        <w:t>Umožniť administrátorovi plne spravovať objednávku - nastaviť cenu, nahrať súbory, zmeniť stav a sledovať platby.</w:t>
       </w:r>
     </w:p>
     <w:p>
@@ -7049,24 +6708,14 @@
       <w:r>
         <w:t xml:space="preserve">Obrázok </w:t>
       </w:r>
-      <w:r>
-        <w:fldChar w:fldCharType="begin"/>
-      </w:r>
-      <w:r>
-        <w:instrText xml:space="preserve"> SEQ Obrázok \* ARABIC </w:instrText>
-      </w:r>
-      <w:r>
-        <w:fldChar w:fldCharType="separate"/>
-      </w:r>
-      <w:r>
-        <w:rPr>
-          <w:noProof/>
-        </w:rPr>
-        <w:t>13</w:t>
-      </w:r>
-      <w:r>
-        <w:fldChar w:fldCharType="end"/>
-      </w:r>
+      <w:fldSimple w:instr=" SEQ Obrázok \* ARABIC ">
+        <w:r>
+          <w:rPr>
+            <w:noProof/>
+          </w:rPr>
+          <w:t>13</w:t>
+        </w:r>
+      </w:fldSimple>
       <w:r>
         <w:t xml:space="preserve"> </w:t>
       </w:r>
@@ -12187,6 +11836,7 @@
   <w:style w:type="character" w:default="1" w:styleId="Predvolenpsmoodseku">
     <w:name w:val="Default Paragraph Font"/>
     <w:uiPriority w:val="1"/>
+    <w:semiHidden/>
     <w:unhideWhenUsed/>
   </w:style>
   <w:style w:type="table" w:default="1" w:styleId="Normlnatabuka">
@@ -12752,10 +12402,12 @@
     <w:rsid w:val="00050CF3"/>
     <w:rsid w:val="00056BF1"/>
     <w:rsid w:val="00061E94"/>
+    <w:rsid w:val="000B59C7"/>
     <w:rsid w:val="00141483"/>
     <w:rsid w:val="00163FDE"/>
     <w:rsid w:val="001A4D32"/>
     <w:rsid w:val="001A53C4"/>
+    <w:rsid w:val="001D550C"/>
     <w:rsid w:val="00206E57"/>
     <w:rsid w:val="00265620"/>
     <w:rsid w:val="0035126F"/>
@@ -13727,9 +13379,12 @@
 </file>
 
 <file path=customXml/item2.xml><?xml version="1.0" encoding="utf-8"?>
-<p:properties xmlns:p="http://schemas.microsoft.com/office/2006/metadata/properties" xmlns:xsi="http://www.w3.org/2001/XMLSchema-instance" xmlns:pc="http://schemas.microsoft.com/office/infopath/2007/PartnerControls">
-  <documentManagement/>
-</p:properties>
+<?mso-contentType ?>
+<FormTemplates xmlns="http://schemas.microsoft.com/sharepoint/v3/contenttype/forms">
+  <Display>DocumentLibraryForm</Display>
+  <Edit>DocumentLibraryForm</Edit>
+  <New>DocumentLibraryForm</New>
+</FormTemplates>
 </file>
 
 <file path=customXml/item3.xml><?xml version="1.0" encoding="utf-8"?>
@@ -13737,12 +13392,9 @@
 </file>
 
 <file path=customXml/item4.xml><?xml version="1.0" encoding="utf-8"?>
-<?mso-contentType ?>
-<FormTemplates xmlns="http://schemas.microsoft.com/sharepoint/v3/contenttype/forms">
-  <Display>DocumentLibraryForm</Display>
-  <Edit>DocumentLibraryForm</Edit>
-  <New>DocumentLibraryForm</New>
-</FormTemplates>
+<p:properties xmlns:p="http://schemas.microsoft.com/office/2006/metadata/properties" xmlns:xsi="http://www.w3.org/2001/XMLSchema-instance" xmlns:pc="http://schemas.microsoft.com/office/infopath/2007/PartnerControls">
+  <documentManagement/>
+</p:properties>
 </file>
 
 <file path=customXml/itemProps1.xml><?xml version="1.0" encoding="utf-8"?>
@@ -13764,10 +13416,9 @@
 </file>
 
 <file path=customXml/itemProps2.xml><?xml version="1.0" encoding="utf-8"?>
-<ds:datastoreItem xmlns:ds="http://schemas.openxmlformats.org/officeDocument/2006/customXml" ds:itemID="{FE7A2F48-B42E-4D81-8042-A4FF78073969}">
+<ds:datastoreItem xmlns:ds="http://schemas.openxmlformats.org/officeDocument/2006/customXml" ds:itemID="{82CF81AA-32B6-4712-911A-7ADBBAC06A62}">
   <ds:schemaRefs>
-    <ds:schemaRef ds:uri="http://schemas.microsoft.com/office/2006/metadata/properties"/>
-    <ds:schemaRef ds:uri="http://schemas.microsoft.com/office/infopath/2007/PartnerControls"/>
+    <ds:schemaRef ds:uri="http://schemas.microsoft.com/sharepoint/v3/contenttype/forms"/>
   </ds:schemaRefs>
 </ds:datastoreItem>
 </file>
@@ -13781,9 +13432,10 @@
 </file>
 
 <file path=customXml/itemProps4.xml><?xml version="1.0" encoding="utf-8"?>
-<ds:datastoreItem xmlns:ds="http://schemas.openxmlformats.org/officeDocument/2006/customXml" ds:itemID="{82CF81AA-32B6-4712-911A-7ADBBAC06A62}">
+<ds:datastoreItem xmlns:ds="http://schemas.openxmlformats.org/officeDocument/2006/customXml" ds:itemID="{FE7A2F48-B42E-4D81-8042-A4FF78073969}">
   <ds:schemaRefs>
-    <ds:schemaRef ds:uri="http://schemas.microsoft.com/sharepoint/v3/contenttype/forms"/>
+    <ds:schemaRef ds:uri="http://schemas.microsoft.com/office/2006/metadata/properties"/>
+    <ds:schemaRef ds:uri="http://schemas.microsoft.com/office/infopath/2007/PartnerControls"/>
   </ds:schemaRefs>
 </ds:datastoreItem>
 </file>
</xml_diff>